<commit_message>
Annunciation Psali Batos updated panagia to all holy
</commit_message>
<xml_diff>
--- a/Psalmody Source/50 Annunciation Psali Batos.docx
+++ b/Psalmody Source/50 Annunciation Psali Batos.docx
@@ -89,15 +89,7 @@
               <w:t xml:space="preserve">Keep </w:t>
             </w:r>
             <w:r>
-              <w:t xml:space="preserve">us O Governor, enlighten my mind and thoughts, </w:t>
-            </w:r>
-            <w:proofErr w:type="gramStart"/>
-            <w:r>
-              <w:t>make</w:t>
-            </w:r>
-            <w:proofErr w:type="gramEnd"/>
-            <w:r>
-              <w:t xml:space="preserve"> me understand O You who knows, the hidden mysteries of all the creation.</w:t>
+              <w:t>us O Governor, enlighten my mind and thoughts, make me understand O You who knows, the hidden mysteries of all the creation.</w:t>
             </w:r>
           </w:p>
         </w:tc>
@@ -255,15 +247,7 @@
           </w:tcPr>
           <w:p>
             <w:r>
-              <w:t xml:space="preserve">For You </w:t>
-            </w:r>
-            <w:proofErr w:type="gramStart"/>
-            <w:r>
-              <w:t>are</w:t>
-            </w:r>
-            <w:proofErr w:type="gramEnd"/>
-            <w:r>
-              <w:t xml:space="preserve"> truly, O Jesus Christ my True King, the True Light Who carries, the sin of the world.</w:t>
+              <w:t>For You are truly, O Jesus Christ my True King, the True Light Who carries, the sin of the world.</w:t>
             </w:r>
           </w:p>
         </w:tc>
@@ -439,15 +423,7 @@
               <w:ind w:left="196" w:hanging="196"/>
             </w:pPr>
             <w:r>
-              <w:t xml:space="preserve">Mary the </w:t>
-            </w:r>
-            <w:proofErr w:type="spellStart"/>
-            <w:r>
-              <w:t>Theotokos</w:t>
-            </w:r>
-            <w:proofErr w:type="spellEnd"/>
-            <w:r>
-              <w:t>,</w:t>
+              <w:t>Mary the Theotokos,</w:t>
             </w:r>
           </w:p>
           <w:p>
@@ -480,15 +456,7 @@
               <w:pStyle w:val="Coptic"/>
             </w:pPr>
             <w:r>
-              <w:t xml:space="preserve">Ⲍⲉⲟϣ ⲛ̀ϫⲉ ⲛⲉ ⲉⲩⲫⲟⲙⲓⲁ: </w:t>
-            </w:r>
-            <w:proofErr w:type="spellStart"/>
-            <w:r>
-              <w:t>ϯϣ</w:t>
-            </w:r>
-            <w:proofErr w:type="spellEnd"/>
-            <w:r>
-              <w:t>ⲉⲗⲉⲧ ⲙ̀ⲡⲁⲛⲁ̀ⲅⲓⲁ: ϯⲕⲁⲑⲁⲣⲟⲥ ⲉⲑⲙⲉϩ ⲛ̀ⲥⲟⲫⲓⲁ: ⲑ̀ⲙⲁⲩ ⲙ̀ⲡⲓⲟⲩⲱⲓⲛⲓ ⲙ̀ⲙⲏⲓ.</w:t>
+              <w:t>Ⲍⲉⲟϣ ⲛ̀ϫⲉ ⲛⲉ ⲉⲩⲫⲟⲙⲓⲁ: ϯϣⲉⲗⲉⲧ ⲙ̀ⲡⲁⲛⲁ̀ⲅⲓⲁ: ϯⲕⲁⲑⲁⲣⲟⲥ ⲉⲑⲙⲉϩ ⲛ̀ⲥⲟⲫⲓⲁ: ⲑ̀ⲙⲁⲩ ⲙ̀ⲡⲓⲟⲩⲱⲓⲛⲓ ⲙ̀ⲙⲏⲓ.</w:t>
             </w:r>
           </w:p>
         </w:tc>
@@ -498,15 +466,7 @@
           </w:tcPr>
           <w:p>
             <w:r>
-              <w:t xml:space="preserve">Plenteous are the praises, to the holy Bride, the Pure One full of wisdom, </w:t>
-            </w:r>
-            <w:proofErr w:type="gramStart"/>
-            <w:r>
-              <w:t>the</w:t>
-            </w:r>
-            <w:proofErr w:type="gramEnd"/>
-            <w:r>
-              <w:t xml:space="preserve"> Mother of the True Light.</w:t>
+              <w:t>Plenteous are the praises, to the holy Bride, the Pure One full of wisdom, the Mother of the True Light.</w:t>
             </w:r>
           </w:p>
         </w:tc>
@@ -527,7 +487,13 @@
               <w:ind w:left="196" w:hanging="196"/>
             </w:pPr>
             <w:r>
-              <w:t>The holy Bride are plenteous;</w:t>
+              <w:t xml:space="preserve">The </w:t>
+            </w:r>
+            <w:r>
+              <w:t>all-</w:t>
+            </w:r>
+            <w:r>
+              <w:t>holy Bride are plenteous;</w:t>
             </w:r>
           </w:p>
           <w:p>
@@ -568,23 +534,7 @@
               <w:pStyle w:val="Coptic"/>
             </w:pPr>
             <w:r>
-              <w:t>Ⲏⲗ ⲡⲉ Ⲫϯ ⲙ̀ⲙⲏⲓ: ⲟⲩⲟϩ ⲡⲓⲣⲉϥⲱⲟⲩⲛ̀ϩⲏⲧ: ⲁϥⲣⲉⲕ ⲧ̀ⲫⲉ ⲁϥⲓ̀ ⲉ̀ⲡⲉⲥⲏⲧ: ⲁ</w:t>
-            </w:r>
-            <w:proofErr w:type="spellStart"/>
-            <w:r>
-              <w:t>ϥϭ</w:t>
-            </w:r>
-            <w:proofErr w:type="spellEnd"/>
-            <w:r>
-              <w:t>ⲓⲥⲁⲣⲝ ⲉ̀ⲃⲟⲗ ⲛ̀</w:t>
-            </w:r>
-            <w:proofErr w:type="spellStart"/>
-            <w:r>
-              <w:t>ϧⲏϯ</w:t>
-            </w:r>
-            <w:proofErr w:type="spellEnd"/>
-            <w:r>
-              <w:t>.</w:t>
+              <w:t>Ⲏⲗ ⲡⲉ Ⲫϯ ⲙ̀ⲙⲏⲓ: ⲟⲩⲟϩ ⲡⲓⲣⲉϥⲱⲟⲩⲛ̀ϩⲏⲧ: ⲁϥⲣⲉⲕ ⲧ̀ⲫⲉ ⲁϥⲓ̀ ⲉ̀ⲡⲉⲥⲏⲧ: ⲁϥϭⲓⲥⲁⲣⲝ ⲉ̀ⲃⲟⲗ ⲛ̀ϧⲏϯ.</w:t>
             </w:r>
           </w:p>
         </w:tc>
@@ -594,15 +544,7 @@
           </w:tcPr>
           <w:p>
             <w:r>
-              <w:t xml:space="preserve">God is the True God, the Patient </w:t>
-            </w:r>
-            <w:proofErr w:type="gramStart"/>
-            <w:r>
-              <w:t>One,</w:t>
-            </w:r>
-            <w:proofErr w:type="gramEnd"/>
-            <w:r>
-              <w:t xml:space="preserve"> He bent the heaven and came down, and took flesh from you.</w:t>
+              <w:t>God is the True God, the Patient One, He bent the heaven and came down, and took flesh from you.</w:t>
             </w:r>
           </w:p>
         </w:tc>
@@ -668,15 +610,7 @@
             </w:r>
             <w:r>
               <w:lastRenderedPageBreak/>
-              <w:t xml:space="preserve">ⲛⲓϣⲏⲣⲓ ⲛ̀ⲟ̀ⲣⲑⲟⲇⲟⲝⲟⲥ: ⲛ̀ⲧⲉⲛⲧⲁⲓ ⲛ̀ϯⲡⲁⲣⲑⲉⲛⲟⲥ: </w:t>
-            </w:r>
-            <w:proofErr w:type="spellStart"/>
-            <w:r>
-              <w:t>ϯϣ</w:t>
-            </w:r>
-            <w:proofErr w:type="spellEnd"/>
-            <w:r>
-              <w:t>ⲉⲗⲉⲧ ⲙ̀ⲡⲁⲣⲁⲇⲟⲝⲟⲛ.</w:t>
+              <w:t>ⲛⲓϣⲏⲣⲓ ⲛ̀ⲟ̀ⲣⲑⲟⲇⲟⲝⲟⲥ: ⲛ̀ⲧⲉⲛⲧⲁⲓ ⲛ̀ϯⲡⲁⲣⲑⲉⲛⲟⲥ: ϯϣⲉⲗⲉⲧ ⲙ̀ⲡⲁⲣⲁⲇⲟⲝⲟⲛ.</w:t>
             </w:r>
           </w:p>
         </w:tc>
@@ -722,15 +656,7 @@
               <w:ind w:left="196" w:hanging="196"/>
             </w:pPr>
             <w:r>
-              <w:t xml:space="preserve">That we may </w:t>
-            </w:r>
-            <w:proofErr w:type="spellStart"/>
-            <w:r>
-              <w:t>honour</w:t>
-            </w:r>
-            <w:proofErr w:type="spellEnd"/>
-            <w:r>
-              <w:t xml:space="preserve"> the Virgin,</w:t>
+              <w:t>That we may honour the Virgin,</w:t>
             </w:r>
           </w:p>
           <w:p>
@@ -774,15 +700,9 @@
             </w:r>
             <w:r>
               <w:pgNum/>
-              <w:t>ⲭ̄ⲥ̄ ⲁϥⲥⲱⲧⲡ ⲙ̀ⲙⲟ: ⲱ̀ Ⲙⲁⲣⲓⲁ̀ ϯⲟⲩⲣⲱ: ⲙ̀ⲡⲉ</w:t>
-            </w:r>
-            <w:proofErr w:type="spellStart"/>
-            <w:r>
-              <w:t>ϥϫ</w:t>
-            </w:r>
-            <w:proofErr w:type="spellEnd"/>
-            <w:r>
-              <w:t>ⲉⲙ ⲫⲏⲉⲧⲟ̀ⲛⲓ ⲙ̀ⲙⲟ: ϧⲉⲛ ϯⲟⲓⲕⲟⲙⲉⲛⲏ ⲧⲏⲣⲥ.</w:t>
+            </w:r>
+            <w:r>
+              <w:t>ⲭ̄ⲥ̄ ⲁϥⲥⲱⲧⲡ ⲙ̀ⲙⲟ: ⲱ̀ Ⲙⲁⲣⲓⲁ̀ ϯⲟⲩⲣⲱ: ⲙ̀ⲡⲉϥϫⲉⲙ ⲫⲏⲉⲧⲟ̀ⲛⲓ ⲙ̀ⲙⲟ: ϧⲉⲛ ϯⲟⲓⲕⲟⲙⲉⲛⲏ ⲧⲏⲣⲥ.</w:t>
             </w:r>
           </w:p>
         </w:tc>
@@ -854,15 +774,7 @@
               <w:pStyle w:val="Coptic"/>
             </w:pPr>
             <w:r>
-              <w:t>Ⲕⲉ ⲅⲁⲣ ⲛ̀ⲑⲟ ⲧⲉ ⲧⲥ̀ⲕⲏⲛⲏ: ⲱ̀ ϯⲁⲧⲑⲱⲗⲉⲃ ⲛ̀ⲥⲉⲙⲛⲉ: ⲫⲁⲓ ⲧⲉ ϯⲛⲓ</w:t>
-            </w:r>
-            <w:proofErr w:type="spellStart"/>
-            <w:r>
-              <w:t>ϣϯ</w:t>
-            </w:r>
-            <w:proofErr w:type="spellEnd"/>
-            <w:r>
-              <w:t xml:space="preserve"> ⲛ̀ⲧⲓⲙⲏ: ϯⲃⲱ ⲛ̀ⲁⲗⲟⲗⲓ ⲛ̀ⲧⲁⲫ̀ⲙⲏⲓ.</w:t>
+              <w:t>Ⲕⲉ ⲅⲁⲣ ⲛ̀ⲑⲟ ⲧⲉ ⲧⲥ̀ⲕⲏⲛⲏ: ⲱ̀ ϯⲁⲧⲑⲱⲗⲉⲃ ⲛ̀ⲥⲉⲙⲛⲉ: ⲫⲁⲓ ⲧⲉ ϯⲛⲓϣϯ ⲛ̀ⲧⲓⲙⲏ: ϯⲃⲱ ⲛ̀ⲁⲗⲟⲗⲓ ⲛ̀ⲧⲁⲫ̀ⲙⲏⲓ.</w:t>
             </w:r>
           </w:p>
         </w:tc>
@@ -901,15 +813,7 @@
               <w:ind w:left="196" w:hanging="196"/>
             </w:pPr>
             <w:r>
-              <w:t xml:space="preserve">This is a great </w:t>
-            </w:r>
-            <w:proofErr w:type="spellStart"/>
-            <w:r>
-              <w:t>honour</w:t>
-            </w:r>
-            <w:proofErr w:type="spellEnd"/>
-            <w:r>
-              <w:t>,</w:t>
+              <w:t>This is a great honour,</w:t>
             </w:r>
           </w:p>
           <w:p>
@@ -1026,54 +930,28 @@
           </w:tcPr>
           <w:p>
             <w:r>
-              <w:t xml:space="preserve">Moses the </w:t>
-            </w:r>
-            <w:proofErr w:type="spellStart"/>
-            <w:proofErr w:type="gramStart"/>
-            <w:r>
-              <w:t>Archprophet</w:t>
-            </w:r>
-            <w:proofErr w:type="spellEnd"/>
-            <w:r>
-              <w:t>,</w:t>
-            </w:r>
-            <w:proofErr w:type="gramEnd"/>
-            <w:r>
-              <w:t xml:space="preserve"> saw a fire in the bush, the fire was flaming upon it, and its branches were not burned.</w:t>
-            </w:r>
-          </w:p>
-        </w:tc>
-        <w:tc>
-          <w:tcPr>
-            <w:tcW w:w="1255" w:type="pct"/>
-          </w:tcPr>
-          <w:p>
-            <w:pPr>
-              <w:ind w:left="196" w:hanging="196"/>
-            </w:pPr>
-            <w:r>
-              <w:t xml:space="preserve">Moses the </w:t>
-            </w:r>
-            <w:proofErr w:type="spellStart"/>
-            <w:r>
-              <w:t>Archprophet</w:t>
-            </w:r>
-            <w:proofErr w:type="spellEnd"/>
-          </w:p>
-          <w:p>
-            <w:pPr>
-              <w:ind w:left="196" w:hanging="196"/>
-            </w:pPr>
-            <w:r>
-              <w:t xml:space="preserve">Saw fire in the </w:t>
-            </w:r>
-            <w:proofErr w:type="spellStart"/>
-            <w:r>
-              <w:t>bursh</w:t>
-            </w:r>
-            <w:proofErr w:type="spellEnd"/>
-            <w:r>
-              <w:t>.</w:t>
+              <w:t>Moses the Archprophet, saw a fire in the bush, the fire was flaming upon it, and its branches were not burned.</w:t>
+            </w:r>
+          </w:p>
+        </w:tc>
+        <w:tc>
+          <w:tcPr>
+            <w:tcW w:w="1255" w:type="pct"/>
+          </w:tcPr>
+          <w:p>
+            <w:pPr>
+              <w:ind w:left="196" w:hanging="196"/>
+            </w:pPr>
+            <w:r>
+              <w:t>Moses the Archprophet</w:t>
+            </w:r>
+          </w:p>
+          <w:p>
+            <w:pPr>
+              <w:ind w:left="196" w:hanging="196"/>
+            </w:pPr>
+            <w:r>
+              <w:t>Saw fire in the bursh.</w:t>
             </w:r>
           </w:p>
           <w:p>
@@ -1128,15 +1006,7 @@
               <w:pStyle w:val="Coptic"/>
             </w:pPr>
             <w:r>
-              <w:t>Ⲛⲓⲥⲁⲃⲉⲩ ⲟⲩⲟϩ ⲛ̀ⲕⲁⲧϩⲏⲧ: ⲁⲣⲓⲛⲟⲓⲛ ⲛ̀ⲧⲁⲓ ϣⲉⲗⲉⲧ: ⲉ̀ⲧⲁ Ⲫϯ ⲡⲓⲛⲁⲏⲧ: ⲁ</w:t>
-            </w:r>
-            <w:proofErr w:type="spellStart"/>
-            <w:r>
-              <w:t>ϥϭ</w:t>
-            </w:r>
-            <w:proofErr w:type="spellEnd"/>
-            <w:r>
-              <w:t>ⲓⲥⲁⲣⲝ ⲉ̀ⲃⲟⲗ ⲛ̀ϧⲏⲧⲥ.</w:t>
+              <w:t>Ⲛⲓⲥⲁⲃⲉⲩ ⲟⲩⲟϩ ⲛ̀ⲕⲁⲧϩⲏⲧ: ⲁⲣⲓⲛⲟⲓⲛ ⲛ̀ⲧⲁⲓ ϣⲉⲗⲉⲧ: ⲉ̀ⲧⲁ Ⲫϯ ⲡⲓⲛⲁⲏⲧ: ⲁϥϭⲓⲥⲁⲣⲝ ⲉ̀ⲃⲟⲗ ⲛ̀ϧⲏⲧⲥ.</w:t>
             </w:r>
           </w:p>
         </w:tc>
@@ -1280,15 +1150,7 @@
               <w:pStyle w:val="Coptic"/>
             </w:pPr>
             <w:r>
-              <w:t>Ⲟⲩⲟϩ ⲁ</w:t>
-            </w:r>
-            <w:proofErr w:type="spellStart"/>
-            <w:r>
-              <w:t>ϥϫ</w:t>
-            </w:r>
-            <w:proofErr w:type="spellEnd"/>
-            <w:r>
-              <w:t>ⲟⲥ ϧⲉⲛ ⲟⲩⲥⲩⲙⲫⲱⲓⲛⲁ: ϫⲉ ⲭⲉⲣⲉ ⲛⲉ ⲱ̀ ϯⲡⲁⲛⲁ̀ⲅⲓⲁ: ⲁⲫⲉϫⲓⲙⲓ ⲛ̀ⲟⲩⲡⲁⲣⲣⲏⲥⲓⲁ̀: ⲛⲉⲙ ⲟⲩϩ̀ⲙⲟⲧ ⲙ̀ⲡⲉⲙ̀ⲑⲟ ⲙ̀Ⲫϯ.</w:t>
+              <w:t>Ⲟⲩⲟϩ ⲁϥϫⲟⲥ ϧⲉⲛ ⲟⲩⲥⲩⲙⲫⲱⲓⲛⲁ: ϫⲉ ⲭⲉⲣⲉ ⲛⲉ ⲱ̀ ϯⲡⲁⲛⲁ̀ⲅⲓⲁ: ⲁⲫⲉϫⲓⲙⲓ ⲛ̀ⲟⲩⲡⲁⲣⲣⲏⲥⲓⲁ̀: ⲛⲉⲙ ⲟⲩϩ̀ⲙⲟⲧ ⲙ̀ⲡⲉⲙ̀ⲑⲟ ⲙ̀Ⲫϯ.</w:t>
             </w:r>
           </w:p>
         </w:tc>
@@ -1319,21 +1181,24 @@
               <w:ind w:left="196" w:hanging="196"/>
             </w:pPr>
             <w:r>
-              <w:t>Saying, “Hail to you O holy one,</w:t>
-            </w:r>
-          </w:p>
-          <w:p>
-            <w:pPr>
-              <w:ind w:left="196" w:hanging="196"/>
-            </w:pPr>
-            <w:r>
-              <w:t xml:space="preserve">You have found </w:t>
-            </w:r>
-            <w:proofErr w:type="spellStart"/>
-            <w:r>
-              <w:t>favour</w:t>
-            </w:r>
-            <w:proofErr w:type="spellEnd"/>
+              <w:t xml:space="preserve">Saying, “Hail to you O </w:t>
+            </w:r>
+            <w:r>
+              <w:t>all-</w:t>
+            </w:r>
+            <w:bookmarkStart w:id="3" w:name="_GoBack"/>
+            <w:bookmarkEnd w:id="3"/>
+            <w:r>
+              <w:t>holy one,</w:t>
+            </w:r>
+          </w:p>
+          <w:p>
+            <w:pPr>
+              <w:ind w:left="196" w:hanging="196"/>
+            </w:pPr>
+            <w:r>
+              <w:t>You have found favour</w:t>
+            </w:r>
           </w:p>
           <w:p>
             <w:pPr>
@@ -1365,19 +1230,8 @@
               <w:pStyle w:val="Coptic"/>
             </w:pPr>
             <w:r>
-              <w:t xml:space="preserve">Ⲡⲓⲡ̄ⲛ̄ⲁ̄ ⲉ̄ⲑ̄ⲩ̄ ⲉⲑⲛⲏ ⲉ̀ϫⲱ: ⲱ̀ Ⲙⲁⲣⲓⲁ̀ </w:t>
-            </w:r>
-            <w:r>
               <w:lastRenderedPageBreak/>
-              <w:t>ϯⲟⲩⲣⲱ: ⲁ̀Ⲫϯ ϫⲟⲩϣⲧ ⲉ̀ⲡⲉⲧⲟⲩⲃⲟ: ⲙ̀ⲡⲉ</w:t>
-            </w:r>
-            <w:proofErr w:type="spellStart"/>
-            <w:r>
-              <w:t>ϥϫ</w:t>
-            </w:r>
-            <w:proofErr w:type="spellEnd"/>
-            <w:r>
-              <w:t>ⲉⲙ ⲫⲏⲉⲧⲟ̀ⲛⲓ ⲙ̀ⲙⲟ.</w:t>
+              <w:t>Ⲡⲓⲡ̄ⲛ̄ⲁ̄ ⲉ̄ⲑ̄ⲩ̄ ⲉⲑⲛⲏ ⲉ̀ϫⲱ: ⲱ̀ Ⲙⲁⲣⲓⲁ̀ ϯⲟⲩⲣⲱ: ⲁ̀Ⲫϯ ϫⲟⲩϣⲧ ⲉ̀ⲡⲉⲧⲟⲩⲃⲟ: ⲙ̀ⲡⲉϥϫⲉⲙ ⲫⲏⲉⲧⲟ̀ⲛⲓ ⲙ̀ⲙⲟ.</w:t>
             </w:r>
           </w:p>
         </w:tc>
@@ -1387,25 +1241,19 @@
           </w:tcPr>
           <w:p>
             <w:r>
-              <w:lastRenderedPageBreak/>
-              <w:t xml:space="preserve">The Holy Spirit will come, upon </w:t>
-            </w:r>
-            <w:r>
-              <w:lastRenderedPageBreak/>
-              <w:t>you O Mary the Queen, God saw your purity, and found no one like you.</w:t>
-            </w:r>
-          </w:p>
-        </w:tc>
-        <w:tc>
-          <w:tcPr>
-            <w:tcW w:w="1255" w:type="pct"/>
-          </w:tcPr>
-          <w:p>
-            <w:pPr>
-              <w:ind w:left="196" w:hanging="196"/>
-            </w:pPr>
-            <w:r>
-              <w:lastRenderedPageBreak/>
+              <w:t>The Holy Spirit will come, upon you O Mary the Queen, God saw your purity, and found no one like you.</w:t>
+            </w:r>
+          </w:p>
+        </w:tc>
+        <w:tc>
+          <w:tcPr>
+            <w:tcW w:w="1255" w:type="pct"/>
+          </w:tcPr>
+          <w:p>
+            <w:pPr>
+              <w:ind w:left="196" w:hanging="196"/>
+            </w:pPr>
+            <w:r>
               <w:t>The Holy Spirit will come</w:t>
             </w:r>
           </w:p>
@@ -1414,7 +1262,6 @@
               <w:ind w:left="196" w:hanging="196"/>
             </w:pPr>
             <w:r>
-              <w:lastRenderedPageBreak/>
               <w:t>Upon you, O Mary the Queen;</w:t>
             </w:r>
           </w:p>
@@ -1456,7 +1303,6 @@
               <w:pStyle w:val="Coptic"/>
             </w:pPr>
             <w:r>
-              <w:lastRenderedPageBreak/>
               <w:t>Ⲣⲱⲟⲩ ⲛ̀ⲛⲓⲡ̀ⲣⲟⲫⲏⲧⲏⲥ ⲛ̀ⲑ̀ⲙⲏⲓ: ⲁⲩⲉⲣⲙⲉⲑⲣⲉ ϧⲉⲛ ⲟⲩⲙⲉⲑⲙⲏⲓ: ϫⲉ ⲛ̀ⲑⲟ ⲧⲉ ϯⲙⲟⲩⲕⲓ ⲛ̀ⲧⲁⲫ̀ⲙⲏⲓ: ⲑⲏⲉⲧⲁ Ⲓⲁⲕⲱⲃ ⲛⲁⲩ ⲉ̀ⲣⲟⲥ.</w:t>
             </w:r>
           </w:p>
@@ -1504,15 +1350,7 @@
               <w:ind w:left="196" w:hanging="196"/>
             </w:pPr>
             <w:r>
-              <w:t xml:space="preserve">Which Jacob </w:t>
-            </w:r>
-            <w:proofErr w:type="gramStart"/>
-            <w:r>
-              <w:t>saw.</w:t>
-            </w:r>
-            <w:proofErr w:type="gramEnd"/>
-            <w:r>
-              <w:t>”</w:t>
+              <w:t>Which Jacob saw.”</w:t>
             </w:r>
           </w:p>
         </w:tc>
@@ -1537,15 +1375,7 @@
               <w:pStyle w:val="Coptic"/>
             </w:pPr>
             <w:r>
-              <w:t>Ⲥⲱⲧⲉⲙ ⲧⲁϣⲉⲣⲓ ⲱ̀ ⲑⲏⲉⲧⲥ̀ⲙⲁⲣⲱⲟⲩⲧ: ⲁ̀ⲛⲁⲩ ⲡⲉⲕ ⲡⲉⲙⲁ</w:t>
-            </w:r>
-            <w:proofErr w:type="spellStart"/>
-            <w:r>
-              <w:t>ϣϫ</w:t>
-            </w:r>
-            <w:proofErr w:type="spellEnd"/>
-            <w:r>
-              <w:t xml:space="preserve"> ⲱ̀ ⲑⲏⲉⲧⲉⲛϩⲟⲧ: ⲁⲣⲓⲡ̀ⲱⲃϣ ⲙ̀ⲡ̀ⲏⲓ ⲉ̀ⲧⲉ ⲡⲉⲓⲱⲧ: ⲛⲉⲙ ⲡⲉⲗⲁⲟⲥ ⲱ̀ ϯⲕⲁⲑⲁⲣⲟⲥ.</w:t>
+              <w:t>Ⲥⲱⲧⲉⲙ ⲧⲁϣⲉⲣⲓ ⲱ̀ ⲑⲏⲉⲧⲥ̀ⲙⲁⲣⲱⲟⲩⲧ: ⲁ̀ⲛⲁⲩ ⲡⲉⲕ ⲡⲉⲙⲁϣϫ ⲱ̀ ⲑⲏⲉⲧⲉⲛϩⲟⲧ: ⲁⲣⲓⲡ̀ⲱⲃϣ ⲙ̀ⲡ̀ⲏⲓ ⲉ̀ⲧⲉ ⲡⲉⲓⲱⲧ: ⲛⲉⲙ ⲡⲉⲗⲁⲟⲥ ⲱ̀ ϯⲕⲁⲑⲁⲣⲟⲥ.</w:t>
             </w:r>
           </w:p>
         </w:tc>
@@ -1555,15 +1385,7 @@
           </w:tcPr>
           <w:p>
             <w:r>
-              <w:t xml:space="preserve">Hear me </w:t>
-            </w:r>
-            <w:proofErr w:type="spellStart"/>
-            <w:r>
-              <w:t>O</w:t>
-            </w:r>
-            <w:proofErr w:type="spellEnd"/>
-            <w:r>
-              <w:t xml:space="preserve"> my blessed daughter, look and incline your ear O trusted one, forget your father’s house, and your people O pure one.</w:t>
+              <w:t>Hear me O my blessed daughter, look and incline your ear O trusted one, forget your father’s house, and your people O pure one.</w:t>
             </w:r>
           </w:p>
         </w:tc>
@@ -1625,15 +1447,7 @@
               <w:pStyle w:val="Coptic"/>
             </w:pPr>
             <w:r>
-              <w:t>Ⲧⲥⲙⲁⲣⲱⲟⲩⲧ ⲛ̀ⲑⲟ ϧⲉⲛ ⲛⲓϩⲓⲟⲙⲓ: ⲙ̀ⲡⲉⲣⲉⲣ</w:t>
-            </w:r>
-            <w:proofErr w:type="spellStart"/>
-            <w:r>
-              <w:t>ϩⲟϯ</w:t>
-            </w:r>
-            <w:proofErr w:type="spellEnd"/>
-            <w:r>
-              <w:t xml:space="preserve"> ⲱ̀ ϯⲁⲅⲓⲁ̀: ϩⲏⲡⲡⲉ ⲧⲉⲛⲁⲙⲓⲥⲓ ⲛ̀ⲟⲩϣⲏⲣⲓ: ⲉⲩⲙⲟⲩϯ ⲉ̀ⲣⲟϥ ϫⲉ ⲡ̀ϣⲏⲣⲓ ⲙ̀Ⲫϯ.</w:t>
+              <w:t>Ⲧⲥⲙⲁⲣⲱⲟⲩⲧ ⲛ̀ⲑⲟ ϧⲉⲛ ⲛⲓϩⲓⲟⲙⲓ: ⲙ̀ⲡⲉⲣⲉⲣϩⲟϯ ⲱ̀ ϯⲁⲅⲓⲁ̀: ϩⲏⲡⲡⲉ ⲧⲉⲛⲁⲙⲓⲥⲓ ⲛ̀ⲟⲩϣⲏⲣⲓ: ⲉⲩⲙⲟⲩϯ ⲉ̀ⲣⲟϥ ϫⲉ ⲡ̀ϣⲏⲣⲓ ⲙ̀Ⲫϯ.</w:t>
             </w:r>
           </w:p>
         </w:tc>
@@ -1705,15 +1519,7 @@
               <w:pStyle w:val="Coptic"/>
             </w:pPr>
             <w:r>
-              <w:t>Ⲩⲥ ϩⲏⲡⲡⲉ ⲁ̀ⲛⲟⲕ ϯⲃⲱⲕⲓ ⲙ̀Ⲡⲟ̄ⲥ̄: ⲉ̀ⲥⲉϣⲱⲡⲓ ⲛⲏⲓ ⲱ̀ ⲛⲓⲁⲅⲅⲉⲗⲟⲥ: ⲕⲁⲧⲁ ⲡⲉⲕⲥⲁϫⲓ ⲱ̀ ⲡⲓⲗⲩⲧⲟⲣⲅⲟⲥ: ⲟⲩⲟϩ ⲥⲁⲧⲟⲧϥ ⲁ</w:t>
-            </w:r>
-            <w:proofErr w:type="spellStart"/>
-            <w:r>
-              <w:t>ϥϣ</w:t>
-            </w:r>
-            <w:proofErr w:type="spellEnd"/>
-            <w:r>
-              <w:t>ⲁⲓ ⲥⲱⲙⲁⲧⲓⲕⲟⲥ.</w:t>
+              <w:t>Ⲩⲥ ϩⲏⲡⲡⲉ ⲁ̀ⲛⲟⲕ ϯⲃⲱⲕⲓ ⲙ̀Ⲡⲟ̄ⲥ̄: ⲉ̀ⲥⲉϣⲱⲡⲓ ⲛⲏⲓ ⲱ̀ ⲛⲓⲁⲅⲅⲉⲗⲟⲥ: ⲕⲁⲧⲁ ⲡⲉⲕⲥⲁϫⲓ ⲱ̀ ⲡⲓⲗⲩⲧⲟⲣⲅⲟⲥ: ⲟⲩⲟϩ ⲥⲁⲧⲟⲧϥ ⲁϥϣⲁⲓ ⲥⲱⲙⲁⲧⲓⲕⲟⲥ.</w:t>
             </w:r>
           </w:p>
         </w:tc>
@@ -1754,16 +1560,16 @@
             <w:r>
               <w:t xml:space="preserve">According to your word, O </w:t>
             </w:r>
-            <w:commentRangeStart w:id="3"/>
+            <w:commentRangeStart w:id="4"/>
             <w:r>
               <w:t>Servant</w:t>
             </w:r>
-            <w:commentRangeEnd w:id="3"/>
+            <w:commentRangeEnd w:id="4"/>
             <w:r>
               <w:rPr>
                 <w:rStyle w:val="CommentReference"/>
               </w:rPr>
-              <w:commentReference w:id="3"/>
+              <w:commentReference w:id="4"/>
             </w:r>
             <w:r>
               <w:t>.”</w:t>
@@ -1798,17 +1604,17 @@
             <w:pPr>
               <w:pStyle w:val="Coptic"/>
             </w:pPr>
-            <w:commentRangeStart w:id="4"/>
+            <w:commentRangeStart w:id="5"/>
             <w:r>
               <w:t xml:space="preserve">Ⲫⲱⲕ </w:t>
             </w:r>
-            <w:commentRangeEnd w:id="4"/>
+            <w:commentRangeEnd w:id="5"/>
             <w:r>
               <w:rPr>
                 <w:rStyle w:val="CommentReference"/>
                 <w:rFonts w:ascii="Times New Roman" w:hAnsi="Times New Roman"/>
               </w:rPr>
-              <w:commentReference w:id="4"/>
+              <w:commentReference w:id="5"/>
             </w:r>
             <w:r>
               <w:t>ⲡⲉ ⲡⲓ ⲱ̀ⲟⲩ ⲛⲉⲙ ⲡⲓⲧⲁⲓⲟ: ⲛⲉⲙ ϯⲉⲩⲭⲁⲣⲓⲥⲧⲓⲁ̀: ⲱ̀ Ⲡⲭ̄ⲥ̄ ⲡⲓⲣⲉϥⲑⲁⲙⲓⲟ: ⲛⲁϩⲙⲉⲛ ⲉⲑⲃⲉ ⲧⲉⲕⲙⲁⲩ Ⲙⲁⲣⲓⲁ̀.</w:t>
@@ -1837,15 +1643,7 @@
               <w:ind w:left="196" w:hanging="196"/>
             </w:pPr>
             <w:r>
-              <w:t xml:space="preserve">Yours is the glory and the </w:t>
-            </w:r>
-            <w:proofErr w:type="spellStart"/>
-            <w:r>
-              <w:t>honour</w:t>
-            </w:r>
-            <w:proofErr w:type="spellEnd"/>
-            <w:r>
-              <w:t>,</w:t>
+              <w:t>Yours is the glory and the honour,</w:t>
             </w:r>
           </w:p>
           <w:p>
@@ -1906,19 +1704,11 @@
               <w:t xml:space="preserve">Ⲭⲉⲣⲉ ⲛⲉ ⲱ̀ </w:t>
             </w:r>
             <w:r>
-              <w:t xml:space="preserve">ϯⲡⲁⲣⲑⲉⲛⲟⲥ: ⲑ̀ⲙⲁⲩ ⲙ̀Ⲫϯ ⲡⲓⲗⲟⲅⲟⲥ: ⲭⲉⲣⲉ ⲫ̀ⲣⲁϣⲓ </w:t>
+              <w:t xml:space="preserve">ϯⲡⲁⲣⲑⲉⲛⲟⲥ: ⲑ̀ⲙⲁⲩ </w:t>
             </w:r>
             <w:r>
               <w:lastRenderedPageBreak/>
-              <w:t xml:space="preserve">ⲛ̀ⲛⲓⲁⲅⲅⲉⲗⲟⲥ: Ⲙⲁⲣⲓⲁ̀ </w:t>
-            </w:r>
-            <w:proofErr w:type="spellStart"/>
-            <w:r>
-              <w:t>ϯϭ</w:t>
-            </w:r>
-            <w:proofErr w:type="spellEnd"/>
-            <w:r>
-              <w:t>ⲣⲟⲙⲡⲓ ⲉⲑⲛⲉⲥⲱⲥ.</w:t>
+              <w:t>ⲙ̀Ⲫϯ ⲡⲓⲗⲟⲅⲟⲥ: ⲭⲉⲣⲉ ⲫ̀ⲣⲁϣⲓ ⲛ̀ⲛⲓⲁⲅⲅⲉⲗⲟⲥ: Ⲙⲁⲣⲓⲁ̀ ϯϭⲣⲟⲙⲡⲓ ⲉⲑⲛⲉⲥⲱⲥ.</w:t>
             </w:r>
           </w:p>
         </w:tc>
@@ -1929,19 +1719,11 @@
           <w:p>
             <w:r>
               <w:lastRenderedPageBreak/>
-              <w:t xml:space="preserve">Hail to you O Virgin, the Mother of God the </w:t>
-            </w:r>
-            <w:proofErr w:type="gramStart"/>
-            <w:r>
-              <w:t>Word,</w:t>
-            </w:r>
-            <w:proofErr w:type="gramEnd"/>
-            <w:r>
-              <w:t xml:space="preserve"> Hail to the joy </w:t>
+              <w:t xml:space="preserve">Hail to you O Virgin, the Mother </w:t>
             </w:r>
             <w:r>
               <w:lastRenderedPageBreak/>
-              <w:t>of the angels, Mary the beautiful dove.</w:t>
+              <w:t>of God the Word, Hail to the joy of the angels, Mary the beautiful dove.</w:t>
             </w:r>
           </w:p>
         </w:tc>
@@ -1963,6 +1745,7 @@
               <w:ind w:left="196" w:hanging="196"/>
             </w:pPr>
             <w:r>
+              <w:lastRenderedPageBreak/>
               <w:t>The Mother of God the Logos.</w:t>
             </w:r>
           </w:p>
@@ -1971,7 +1754,6 @@
               <w:ind w:left="196" w:hanging="196"/>
             </w:pPr>
             <w:r>
-              <w:lastRenderedPageBreak/>
               <w:t>Hail to the joy of the angels,</w:t>
             </w:r>
           </w:p>
@@ -2022,15 +1804,7 @@
           </w:tcPr>
           <w:p>
             <w:r>
-              <w:t xml:space="preserve">All the souls of our fathers, O our Savior grant them coolness, through the intercession of the Mother of God, and Abraham </w:t>
-            </w:r>
-            <w:proofErr w:type="spellStart"/>
-            <w:r>
-              <w:t>Issac</w:t>
-            </w:r>
-            <w:proofErr w:type="spellEnd"/>
-            <w:r>
-              <w:t xml:space="preserve"> and Jacob.</w:t>
+              <w:t>All the souls of our fathers, O our Savior grant them coolness, through the intercession of the Mother of God, and Abraham Issac and Jacob.</w:t>
             </w:r>
           </w:p>
         </w:tc>
@@ -2108,15 +1882,7 @@
           </w:tcPr>
           <w:p>
             <w:r>
-              <w:t xml:space="preserve">For the sake of the </w:t>
-            </w:r>
-            <w:proofErr w:type="spellStart"/>
-            <w:r>
-              <w:t>Virign</w:t>
-            </w:r>
-            <w:proofErr w:type="spellEnd"/>
-            <w:r>
-              <w:t xml:space="preserve"> be patient with me, remember me in Your Kingdom, and forgive me my sins, with the rest of the Christians.</w:t>
+              <w:t>For the sake of the Virign be patient with me, remember me in Your Kingdom, and forgive me my sins, with the rest of the Christians.</w:t>
             </w:r>
           </w:p>
         </w:tc>
@@ -2170,8 +1936,6 @@
             <w:r>
               <w:t>the Christians.</w:t>
             </w:r>
-            <w:bookmarkStart w:id="5" w:name="_GoBack"/>
-            <w:bookmarkEnd w:id="5"/>
           </w:p>
         </w:tc>
         <w:tc>
@@ -2251,7 +2015,7 @@
       </w:r>
     </w:p>
   </w:comment>
-  <w:comment w:id="3" w:author="Windows User" w:date="2015-06-22T09:07:00Z" w:initials="WU">
+  <w:comment w:id="4" w:author="Windows User" w:date="2015-06-22T09:07:00Z" w:initials="WU">
     <w:p>
       <w:pPr>
         <w:pStyle w:val="CommentText"/>
@@ -2267,7 +2031,7 @@
       </w:r>
     </w:p>
   </w:comment>
-  <w:comment w:id="4" w:author="Windows User" w:date="2015-06-22T08:40:00Z" w:initials="WU">
+  <w:comment w:id="5" w:author="Windows User" w:date="2015-06-22T08:40:00Z" w:initials="WU">
     <w:p>
       <w:pPr>
         <w:pStyle w:val="CommentText"/>
@@ -2281,33 +2045,11 @@
         </w:rPr>
         <w:annotationRef/>
       </w:r>
-      <w:proofErr w:type="spellStart"/>
       <w:r>
         <w:rPr>
           <w:rFonts w:ascii="Arial Unicode MS" w:eastAsia="Arial Unicode MS" w:hAnsi="Arial Unicode MS" w:cs="Arial Unicode MS"/>
         </w:rPr>
-        <w:t>Fok</w:t>
-      </w:r>
-      <w:proofErr w:type="spellEnd"/>
-      <w:r>
-        <w:rPr>
-          <w:rFonts w:ascii="Arial Unicode MS" w:eastAsia="Arial Unicode MS" w:hAnsi="Arial Unicode MS" w:cs="Arial Unicode MS"/>
-        </w:rPr>
-        <w:t xml:space="preserve">, not </w:t>
-      </w:r>
-      <w:proofErr w:type="spellStart"/>
-      <w:r>
-        <w:rPr>
-          <w:rFonts w:ascii="Arial Unicode MS" w:eastAsia="Arial Unicode MS" w:hAnsi="Arial Unicode MS" w:cs="Arial Unicode MS"/>
-        </w:rPr>
-        <w:t>thok</w:t>
-      </w:r>
-      <w:proofErr w:type="spellEnd"/>
-      <w:r>
-        <w:rPr>
-          <w:rFonts w:ascii="Arial Unicode MS" w:eastAsia="Arial Unicode MS" w:hAnsi="Arial Unicode MS" w:cs="Arial Unicode MS"/>
-        </w:rPr>
-        <w:t>?</w:t>
+        <w:t>Fok, not thok?</w:t>
       </w:r>
     </w:p>
   </w:comment>
@@ -3252,7 +2994,7 @@
 </file>
 
 <file path=customXml/itemProps1.xml><?xml version="1.0" encoding="utf-8"?>
-<ds:datastoreItem xmlns:ds="http://schemas.openxmlformats.org/officeDocument/2006/customXml" ds:itemID="{F9B25B8F-A235-4F84-9A44-A427C6829212}">
+<ds:datastoreItem xmlns:ds="http://schemas.openxmlformats.org/officeDocument/2006/customXml" ds:itemID="{3ECD1973-A38E-462F-AC8C-6D287C977E0A}">
   <ds:schemaRefs>
     <ds:schemaRef ds:uri="http://schemas.openxmlformats.org/officeDocument/2006/bibliography"/>
   </ds:schemaRefs>

</xml_diff>